<commit_message>
Ispravka slovne greške u SSU-u za registraciju
</commit_message>
<xml_diff>
--- a/Faza 2/TIM 404 SSU i PR verzija 1.5/SSU/Jelena/SSU_Registracija.docx
+++ b/Faza 2/TIM 404 SSU i PR verzija 1.5/SSU/Jelena/SSU_Registracija.docx
@@ -1,6 +1,6 @@
 
 <file path=word/document.xml><?xml version="1.0" encoding="utf-8"?>
-<w:document xmlns:wpc="http://schemas.microsoft.com/office/word/2010/wordprocessingCanvas" xmlns:cx="http://schemas.microsoft.com/office/drawing/2014/chartex" xmlns:cx1="http://schemas.microsoft.com/office/drawing/2015/9/8/chartex" xmlns:cx2="http://schemas.microsoft.com/office/drawing/2015/10/21/chartex" xmlns:cx3="http://schemas.microsoft.com/office/drawing/2016/5/9/chartex" xmlns:cx4="http://schemas.microsoft.com/office/drawing/2016/5/10/chartex" xmlns:cx5="http://schemas.microsoft.com/office/drawing/2016/5/11/chartex" xmlns:cx6="http://schemas.microsoft.com/office/drawing/2016/5/12/chartex" xmlns:cx7="http://schemas.microsoft.com/office/drawing/2016/5/13/chartex" xmlns:cx8="http://schemas.microsoft.com/office/drawing/2016/5/14/chartex" xmlns:mc="http://schemas.openxmlformats.org/markup-compatibility/2006" xmlns:aink="http://schemas.microsoft.com/office/drawing/2016/ink" xmlns:am3d="http://schemas.microsoft.com/office/drawing/2017/model3d" xmlns:o="urn:schemas-microsoft-com:office:office" xmlns:r="http://schemas.openxmlformats.org/officeDocument/2006/relationships" xmlns:m="http://schemas.openxmlformats.org/officeDocument/2006/math" xmlns:v="urn:schemas-microsoft-com:vml" xmlns:wp14="http://schemas.microsoft.com/office/word/2010/wordprocessingDrawing" xmlns:wp="http://schemas.openxmlformats.org/drawingml/2006/wordprocessingDrawing" xmlns:w10="urn:schemas-microsoft-com:office:word" xmlns:w="http://schemas.openxmlformats.org/wordprocessingml/2006/main" xmlns:w14="http://schemas.microsoft.com/office/word/2010/wordml" xmlns:w15="http://schemas.microsoft.com/office/word/2012/wordml" xmlns:w16cid="http://schemas.microsoft.com/office/word/2016/wordml/cid" xmlns:w16se="http://schemas.microsoft.com/office/word/2015/wordml/symex" xmlns:wpg="http://schemas.microsoft.com/office/word/2010/wordprocessingGroup" xmlns:wpi="http://schemas.microsoft.com/office/word/2010/wordprocessingInk" xmlns:wne="http://schemas.microsoft.com/office/word/2006/wordml" xmlns:wps="http://schemas.microsoft.com/office/word/2010/wordprocessingShape" mc:Ignorable="w14 w15 w16se w16cid wp14">
+<w:document xmlns:ve="http://schemas.openxmlformats.org/markup-compatibility/2006" xmlns:o="urn:schemas-microsoft-com:office:office" xmlns:r="http://schemas.openxmlformats.org/officeDocument/2006/relationships" xmlns:m="http://schemas.openxmlformats.org/officeDocument/2006/math" xmlns:v="urn:schemas-microsoft-com:vml" xmlns:wp="http://schemas.openxmlformats.org/drawingml/2006/wordprocessingDrawing" xmlns:w10="urn:schemas-microsoft-com:office:word" xmlns:w="http://schemas.openxmlformats.org/wordprocessingml/2006/main" xmlns:wne="http://schemas.microsoft.com/office/word/2006/wordml">
   <w:body>
     <w:p>
       <w:pPr>
@@ -12,6 +12,15 @@
           <w:szCs w:val="32"/>
         </w:rPr>
       </w:pPr>
+      <w:r>
+        <w:rPr>
+          <w:rFonts w:ascii="Tahoma" w:eastAsia="Calibri" w:hAnsi="Tahoma" w:cs="Tahoma"/>
+          <w:bCs/>
+          <w:sz w:val="28"/>
+          <w:szCs w:val="32"/>
+        </w:rPr>
+        <w:t>me</w:t>
+      </w:r>
       <w:r>
         <w:rPr>
           <w:rFonts w:ascii="Tahoma" w:eastAsia="Calibri" w:hAnsi="Tahoma" w:cs="Tahoma"/>
@@ -303,7 +312,7 @@
       <w:tblPr>
         <w:tblStyle w:val="TableGrid"/>
         <w:tblW w:w="0" w:type="auto"/>
-        <w:tblLook w:val="04A0" w:firstRow="1" w:lastRow="0" w:firstColumn="1" w:lastColumn="0" w:noHBand="0" w:noVBand="1"/>
+        <w:tblLook w:val="04A0"/>
       </w:tblPr>
       <w:tblGrid>
         <w:gridCol w:w="2009"/>
@@ -969,7 +978,7 @@
                 <w:rFonts w:ascii="Tahoma" w:eastAsia="Times New Roman" w:hAnsi="Tahoma" w:cs="Tahoma"/>
                 <w:sz w:val="24"/>
                 <w:szCs w:val="32"/>
-                <w:lang w:val="sr-Latn-RS" w:eastAsia="en-GB"/>
+                <w:lang w:eastAsia="en-GB"/>
               </w:rPr>
             </w:pPr>
             <w:r>
@@ -1250,7 +1259,7 @@
               <w:noProof/>
               <w:sz w:val="24"/>
               <w:szCs w:val="24"/>
-              <w:lang w:val="sr-Latn-RS" w:eastAsia="sr-Latn-RS"/>
+              <w:lang/>
             </w:rPr>
           </w:pPr>
           <w:r>
@@ -1370,7 +1379,7 @@
               <w:noProof/>
               <w:sz w:val="24"/>
               <w:szCs w:val="24"/>
-              <w:lang w:val="sr-Latn-RS" w:eastAsia="sr-Latn-RS"/>
+              <w:lang/>
             </w:rPr>
           </w:pPr>
           <w:hyperlink w:anchor="_Toc41165259" w:history="1">
@@ -1466,7 +1475,7 @@
               <w:noProof/>
               <w:sz w:val="24"/>
               <w:szCs w:val="24"/>
-              <w:lang w:val="sr-Latn-RS" w:eastAsia="sr-Latn-RS"/>
+              <w:lang/>
             </w:rPr>
           </w:pPr>
           <w:hyperlink w:anchor="_Toc41165260" w:history="1">
@@ -1562,7 +1571,7 @@
               <w:noProof/>
               <w:sz w:val="24"/>
               <w:szCs w:val="24"/>
-              <w:lang w:val="sr-Latn-RS" w:eastAsia="sr-Latn-RS"/>
+              <w:lang/>
             </w:rPr>
           </w:pPr>
           <w:hyperlink w:anchor="_Toc41165261" w:history="1">
@@ -1658,7 +1667,7 @@
               <w:noProof/>
               <w:sz w:val="24"/>
               <w:szCs w:val="24"/>
-              <w:lang w:val="sr-Latn-RS" w:eastAsia="sr-Latn-RS"/>
+              <w:lang/>
             </w:rPr>
           </w:pPr>
           <w:hyperlink w:anchor="_Toc41165262" w:history="1">
@@ -1754,7 +1763,7 @@
               <w:noProof/>
               <w:sz w:val="24"/>
               <w:szCs w:val="24"/>
-              <w:lang w:val="sr-Latn-RS" w:eastAsia="sr-Latn-RS"/>
+              <w:lang/>
             </w:rPr>
           </w:pPr>
           <w:hyperlink w:anchor="_Toc41165263" w:history="1">
@@ -1850,7 +1859,7 @@
               <w:noProof/>
               <w:sz w:val="24"/>
               <w:szCs w:val="24"/>
-              <w:lang w:val="sr-Latn-RS" w:eastAsia="sr-Latn-RS"/>
+              <w:lang/>
             </w:rPr>
           </w:pPr>
           <w:hyperlink w:anchor="_Toc41165264" w:history="1">
@@ -1946,7 +1955,7 @@
               <w:noProof/>
               <w:sz w:val="24"/>
               <w:szCs w:val="24"/>
-              <w:lang w:val="sr-Latn-RS" w:eastAsia="sr-Latn-RS"/>
+              <w:lang/>
             </w:rPr>
           </w:pPr>
           <w:hyperlink w:anchor="_Toc41165265" w:history="1">
@@ -2042,7 +2051,7 @@
               <w:noProof/>
               <w:sz w:val="24"/>
               <w:szCs w:val="24"/>
-              <w:lang w:val="sr-Latn-RS" w:eastAsia="sr-Latn-RS"/>
+              <w:lang/>
             </w:rPr>
           </w:pPr>
           <w:hyperlink w:anchor="_Toc41165266" w:history="1">
@@ -2138,7 +2147,7 @@
               <w:noProof/>
               <w:sz w:val="24"/>
               <w:szCs w:val="24"/>
-              <w:lang w:val="sr-Latn-RS" w:eastAsia="sr-Latn-RS"/>
+              <w:lang/>
             </w:rPr>
           </w:pPr>
           <w:hyperlink w:anchor="_Toc41165267" w:history="1">
@@ -2234,7 +2243,7 @@
               <w:noProof/>
               <w:sz w:val="24"/>
               <w:szCs w:val="24"/>
-              <w:lang w:val="sr-Latn-RS" w:eastAsia="sr-Latn-RS"/>
+              <w:lang/>
             </w:rPr>
           </w:pPr>
           <w:hyperlink w:anchor="_Toc41165268" w:history="1">
@@ -2255,7 +2264,7 @@
                 <w:noProof/>
                 <w:sz w:val="24"/>
                 <w:szCs w:val="24"/>
-                <w:lang w:val="sr-Latn-RS"/>
+                <w:lang/>
               </w:rPr>
               <w:t>ć zauzet</w:t>
             </w:r>
@@ -2341,7 +2350,7 @@
               <w:noProof/>
               <w:sz w:val="24"/>
               <w:szCs w:val="24"/>
-              <w:lang w:val="sr-Latn-RS" w:eastAsia="sr-Latn-RS"/>
+              <w:lang/>
             </w:rPr>
           </w:pPr>
           <w:hyperlink w:anchor="_Toc41165269" w:history="1">
@@ -2437,7 +2446,7 @@
               <w:noProof/>
               <w:sz w:val="24"/>
               <w:szCs w:val="24"/>
-              <w:lang w:val="sr-Latn-RS" w:eastAsia="sr-Latn-RS"/>
+              <w:lang/>
             </w:rPr>
           </w:pPr>
           <w:hyperlink w:anchor="_Toc41165270" w:history="1">
@@ -2533,7 +2542,7 @@
               <w:noProof/>
               <w:sz w:val="24"/>
               <w:szCs w:val="24"/>
-              <w:lang w:val="sr-Latn-RS" w:eastAsia="sr-Latn-RS"/>
+              <w:lang/>
             </w:rPr>
           </w:pPr>
           <w:hyperlink w:anchor="_Toc41165271" w:history="1">
@@ -2629,7 +2638,7 @@
               <w:noProof/>
               <w:sz w:val="24"/>
               <w:szCs w:val="24"/>
-              <w:lang w:val="sr-Latn-RS" w:eastAsia="sr-Latn-RS"/>
+              <w:lang/>
             </w:rPr>
           </w:pPr>
           <w:hyperlink w:anchor="_Toc41165272" w:history="1">
@@ -2725,7 +2734,7 @@
               <w:noProof/>
               <w:sz w:val="24"/>
               <w:szCs w:val="24"/>
-              <w:lang w:val="sr-Latn-RS" w:eastAsia="sr-Latn-RS"/>
+              <w:lang/>
             </w:rPr>
           </w:pPr>
           <w:hyperlink w:anchor="_Toc41165273" w:history="1">
@@ -3183,7 +3192,7 @@
       <w:tblPr>
         <w:tblStyle w:val="TableGrid"/>
         <w:tblW w:w="0" w:type="auto"/>
-        <w:tblLook w:val="04A0" w:firstRow="1" w:lastRow="0" w:firstColumn="1" w:lastColumn="0" w:noHBand="0" w:noVBand="1"/>
+        <w:tblLook w:val="04A0"/>
       </w:tblPr>
       <w:tblGrid>
         <w:gridCol w:w="1668"/>
@@ -3988,7 +3997,7 @@
       <w:pPr>
         <w:pStyle w:val="Heading3"/>
         <w:rPr>
-          <w:lang w:val="sr-Latn-RS"/>
+          <w:lang/>
         </w:rPr>
       </w:pPr>
       <w:bookmarkStart w:id="11" w:name="_Toc41165268"/>
@@ -4003,7 +4012,7 @@
       </w:r>
       <w:r>
         <w:rPr>
-          <w:lang w:val="sr-Latn-RS"/>
+          <w:lang/>
         </w:rPr>
         <w:t>ć zauzet</w:t>
       </w:r>
@@ -4378,39 +4387,7 @@
           <w:sz w:val="24"/>
           <w:szCs w:val="24"/>
         </w:rPr>
-        <w:t>Gost unosi željeno korisničko ime, e-mail, lozinku</w:t>
-      </w:r>
-      <w:r>
-        <w:rPr>
-          <w:rFonts w:ascii="Tahoma" w:hAnsi="Tahoma" w:cs="Tahoma"/>
-          <w:sz w:val="24"/>
-          <w:szCs w:val="24"/>
-        </w:rPr>
-        <w:t xml:space="preserve"> u lošem</w:t>
-      </w:r>
-      <w:r>
-        <w:rPr>
-          <w:rFonts w:ascii="Tahoma" w:hAnsi="Tahoma" w:cs="Tahoma"/>
-          <w:sz w:val="24"/>
-          <w:szCs w:val="24"/>
-        </w:rPr>
-        <w:t xml:space="preserve"> </w:t>
-      </w:r>
-      <w:r>
-        <w:rPr>
-          <w:rFonts w:ascii="Tahoma" w:hAnsi="Tahoma" w:cs="Tahoma"/>
-          <w:sz w:val="24"/>
-          <w:szCs w:val="24"/>
-        </w:rPr>
-        <w:t xml:space="preserve">formatu </w:t>
-      </w:r>
-      <w:r>
-        <w:rPr>
-          <w:rFonts w:ascii="Tahoma" w:hAnsi="Tahoma" w:cs="Tahoma"/>
-          <w:sz w:val="24"/>
-          <w:szCs w:val="24"/>
-        </w:rPr>
-        <w:t>i potvrdu lozinke u odgovarajuća polja.</w:t>
+        <w:t>Gost unosi željeno korisničko ime, e-mail, lozinku u lošem formatu i potvrdu lozinke u odgovarajuća polja.</w:t>
       </w:r>
     </w:p>
     <w:p>
@@ -4519,7 +4496,7 @@
           <w:rFonts w:ascii="Tahoma" w:hAnsi="Tahoma" w:cs="Tahoma"/>
           <w:sz w:val="24"/>
           <w:szCs w:val="24"/>
-          <w:lang w:val="sr-Latn-RS"/>
+          <w:lang/>
         </w:rPr>
       </w:pPr>
       <w:r>
@@ -4535,7 +4512,7 @@
           <w:rFonts w:ascii="Tahoma" w:hAnsi="Tahoma" w:cs="Tahoma"/>
           <w:sz w:val="24"/>
           <w:szCs w:val="24"/>
-          <w:lang w:val="sr-Latn-RS"/>
+          <w:lang/>
         </w:rPr>
         <w:t>šci.</w:t>
       </w:r>
@@ -4544,16 +4521,34 @@
           <w:rFonts w:ascii="Tahoma" w:hAnsi="Tahoma" w:cs="Tahoma"/>
           <w:sz w:val="24"/>
           <w:szCs w:val="24"/>
-          <w:lang w:val="sr-Latn-RS"/>
-        </w:rPr>
-        <w:t xml:space="preserve"> Takodje e-</w:t>
-      </w:r>
-      <w:r>
-        <w:rPr>
-          <w:rFonts w:ascii="Tahoma" w:hAnsi="Tahoma" w:cs="Tahoma"/>
-          <w:sz w:val="24"/>
-          <w:szCs w:val="24"/>
-          <w:lang w:val="sr-Latn-RS"/>
+          <w:lang/>
+        </w:rPr>
+        <w:t xml:space="preserve"> E</w:t>
+      </w:r>
+      <w:r>
+        <w:rPr>
+          <w:rFonts w:ascii="Tahoma" w:hAnsi="Tahoma" w:cs="Tahoma"/>
+          <w:sz w:val="24"/>
+          <w:szCs w:val="24"/>
+          <w:lang/>
+        </w:rPr>
+        <w:t>-</w:t>
+      </w:r>
+      <w:r>
+        <w:rPr>
+          <w:rFonts w:ascii="Tahoma" w:hAnsi="Tahoma" w:cs="Tahoma"/>
+          <w:sz w:val="24"/>
+          <w:szCs w:val="24"/>
+          <w:lang/>
+        </w:rPr>
+        <w:t xml:space="preserve">mail takođe </w:t>
+      </w:r>
+      <w:r>
+        <w:rPr>
+          <w:rFonts w:ascii="Tahoma" w:hAnsi="Tahoma" w:cs="Tahoma"/>
+          <w:sz w:val="24"/>
+          <w:szCs w:val="24"/>
+          <w:lang/>
         </w:rPr>
         <w:t>mora biti ispravan.</w:t>
       </w:r>
@@ -4565,7 +4560,7 @@
           <w:rFonts w:ascii="Tahoma" w:hAnsi="Tahoma" w:cs="Tahoma"/>
           <w:sz w:val="24"/>
           <w:szCs w:val="24"/>
-          <w:lang w:val="sr-Latn-RS"/>
+          <w:lang/>
         </w:rPr>
       </w:pPr>
     </w:p>
@@ -4770,8 +4765,8 @@
 </file>
 
 <file path=word/numbering.xml><?xml version="1.0" encoding="utf-8"?>
-<w:numbering xmlns:wpc="http://schemas.microsoft.com/office/word/2010/wordprocessingCanvas" xmlns:cx="http://schemas.microsoft.com/office/drawing/2014/chartex" xmlns:cx1="http://schemas.microsoft.com/office/drawing/2015/9/8/chartex" xmlns:cx2="http://schemas.microsoft.com/office/drawing/2015/10/21/chartex" xmlns:cx3="http://schemas.microsoft.com/office/drawing/2016/5/9/chartex" xmlns:cx4="http://schemas.microsoft.com/office/drawing/2016/5/10/chartex" xmlns:cx5="http://schemas.microsoft.com/office/drawing/2016/5/11/chartex" xmlns:cx6="http://schemas.microsoft.com/office/drawing/2016/5/12/chartex" xmlns:cx7="http://schemas.microsoft.com/office/drawing/2016/5/13/chartex" xmlns:cx8="http://schemas.microsoft.com/office/drawing/2016/5/14/chartex" xmlns:mc="http://schemas.openxmlformats.org/markup-compatibility/2006" xmlns:aink="http://schemas.microsoft.com/office/drawing/2016/ink" xmlns:am3d="http://schemas.microsoft.com/office/drawing/2017/model3d" xmlns:o="urn:schemas-microsoft-com:office:office" xmlns:r="http://schemas.openxmlformats.org/officeDocument/2006/relationships" xmlns:m="http://schemas.openxmlformats.org/officeDocument/2006/math" xmlns:v="urn:schemas-microsoft-com:vml" xmlns:wp14="http://schemas.microsoft.com/office/word/2010/wordprocessingDrawing" xmlns:wp="http://schemas.openxmlformats.org/drawingml/2006/wordprocessingDrawing" xmlns:w10="urn:schemas-microsoft-com:office:word" xmlns:w="http://schemas.openxmlformats.org/wordprocessingml/2006/main" xmlns:w14="http://schemas.microsoft.com/office/word/2010/wordml" xmlns:w15="http://schemas.microsoft.com/office/word/2012/wordml" xmlns:w16cid="http://schemas.microsoft.com/office/word/2016/wordml/cid" xmlns:w16se="http://schemas.microsoft.com/office/word/2015/wordml/symex" xmlns:wpg="http://schemas.microsoft.com/office/word/2010/wordprocessingGroup" xmlns:wpi="http://schemas.microsoft.com/office/word/2010/wordprocessingInk" xmlns:wne="http://schemas.microsoft.com/office/word/2006/wordml" xmlns:wps="http://schemas.microsoft.com/office/word/2010/wordprocessingShape" mc:Ignorable="w14 w15 w16se w16cid wp14">
-  <w:abstractNum w:abstractNumId="0" w15:restartNumberingAfterBreak="0">
+<w:numbering xmlns:ve="http://schemas.openxmlformats.org/markup-compatibility/2006" xmlns:o="urn:schemas-microsoft-com:office:office" xmlns:r="http://schemas.openxmlformats.org/officeDocument/2006/relationships" xmlns:m="http://schemas.openxmlformats.org/officeDocument/2006/math" xmlns:v="urn:schemas-microsoft-com:vml" xmlns:wp="http://schemas.openxmlformats.org/drawingml/2006/wordprocessingDrawing" xmlns:w10="urn:schemas-microsoft-com:office:word" xmlns:w="http://schemas.openxmlformats.org/wordprocessingml/2006/main" xmlns:wne="http://schemas.microsoft.com/office/word/2006/wordml">
+  <w:abstractNum w:abstractNumId="0">
     <w:nsid w:val="02C74D5F"/>
     <w:multiLevelType w:val="hybridMultilevel"/>
     <w:tmpl w:val="6BAACF76"/>
@@ -4857,7 +4852,7 @@
       </w:pPr>
     </w:lvl>
   </w:abstractNum>
-  <w:abstractNum w:abstractNumId="1" w15:restartNumberingAfterBreak="0">
+  <w:abstractNum w:abstractNumId="1">
     <w:nsid w:val="39053BB9"/>
     <w:multiLevelType w:val="hybridMultilevel"/>
     <w:tmpl w:val="D42C4E18"/>
@@ -4943,7 +4938,7 @@
       </w:pPr>
     </w:lvl>
   </w:abstractNum>
-  <w:abstractNum w:abstractNumId="2" w15:restartNumberingAfterBreak="0">
+  <w:abstractNum w:abstractNumId="2">
     <w:nsid w:val="47D759F0"/>
     <w:multiLevelType w:val="hybridMultilevel"/>
     <w:tmpl w:val="6BAACF76"/>
@@ -5029,7 +5024,7 @@
       </w:pPr>
     </w:lvl>
   </w:abstractNum>
-  <w:abstractNum w:abstractNumId="3" w15:restartNumberingAfterBreak="0">
+  <w:abstractNum w:abstractNumId="3">
     <w:nsid w:val="4E1A006B"/>
     <w:multiLevelType w:val="hybridMultilevel"/>
     <w:tmpl w:val="6BAACF76"/>
@@ -5115,7 +5110,7 @@
       </w:pPr>
     </w:lvl>
   </w:abstractNum>
-  <w:abstractNum w:abstractNumId="4" w15:restartNumberingAfterBreak="0">
+  <w:abstractNum w:abstractNumId="4">
     <w:nsid w:val="4EE576C1"/>
     <w:multiLevelType w:val="hybridMultilevel"/>
     <w:tmpl w:val="6BAACF76"/>
@@ -5201,7 +5196,7 @@
       </w:pPr>
     </w:lvl>
   </w:abstractNum>
-  <w:abstractNum w:abstractNumId="5" w15:restartNumberingAfterBreak="0">
+  <w:abstractNum w:abstractNumId="5">
     <w:nsid w:val="6BEE59A4"/>
     <w:multiLevelType w:val="hybridMultilevel"/>
     <w:tmpl w:val="6BAACF76"/>
@@ -5287,7 +5282,7 @@
       </w:pPr>
     </w:lvl>
   </w:abstractNum>
-  <w:abstractNum w:abstractNumId="6" w15:restartNumberingAfterBreak="0">
+  <w:abstractNum w:abstractNumId="6">
     <w:nsid w:val="79A6386C"/>
     <w:multiLevelType w:val="hybridMultilevel"/>
     <w:tmpl w:val="6BAACF76"/>
@@ -5398,7 +5393,7 @@
 </file>
 
 <file path=word/styles.xml><?xml version="1.0" encoding="utf-8"?>
-<w:styles xmlns:mc="http://schemas.openxmlformats.org/markup-compatibility/2006" xmlns:r="http://schemas.openxmlformats.org/officeDocument/2006/relationships" xmlns:w="http://schemas.openxmlformats.org/wordprocessingml/2006/main" xmlns:w14="http://schemas.microsoft.com/office/word/2010/wordml" xmlns:w15="http://schemas.microsoft.com/office/word/2012/wordml" xmlns:w16cid="http://schemas.microsoft.com/office/word/2016/wordml/cid" xmlns:w16se="http://schemas.microsoft.com/office/word/2015/wordml/symex" mc:Ignorable="w14 w15 w16se w16cid">
+<w:styles xmlns:r="http://schemas.openxmlformats.org/officeDocument/2006/relationships" xmlns:w="http://schemas.openxmlformats.org/wordprocessingml/2006/main">
   <w:docDefaults>
     <w:rPrDefault>
       <w:rPr>
@@ -5414,384 +5409,144 @@
       </w:pPr>
     </w:pPrDefault>
   </w:docDefaults>
-  <w:latentStyles w:defLockedState="0" w:defUIPriority="99" w:defSemiHidden="0" w:defUnhideWhenUsed="0" w:defQFormat="0" w:count="377">
-    <w:lsdException w:name="Normal" w:uiPriority="0" w:qFormat="1"/>
-    <w:lsdException w:name="heading 1" w:uiPriority="9" w:qFormat="1"/>
-    <w:lsdException w:name="heading 2" w:semiHidden="1" w:uiPriority="9" w:unhideWhenUsed="1" w:qFormat="1"/>
-    <w:lsdException w:name="heading 3" w:semiHidden="1" w:uiPriority="9" w:unhideWhenUsed="1" w:qFormat="1"/>
-    <w:lsdException w:name="heading 4" w:semiHidden="1" w:uiPriority="9" w:unhideWhenUsed="1" w:qFormat="1"/>
-    <w:lsdException w:name="heading 5" w:semiHidden="1" w:uiPriority="9" w:unhideWhenUsed="1" w:qFormat="1"/>
-    <w:lsdException w:name="heading 6" w:semiHidden="1" w:uiPriority="9" w:unhideWhenUsed="1" w:qFormat="1"/>
-    <w:lsdException w:name="heading 7" w:semiHidden="1" w:uiPriority="9" w:unhideWhenUsed="1" w:qFormat="1"/>
-    <w:lsdException w:name="heading 8" w:semiHidden="1" w:uiPriority="9" w:unhideWhenUsed="1" w:qFormat="1"/>
-    <w:lsdException w:name="heading 9" w:semiHidden="1" w:uiPriority="9" w:unhideWhenUsed="1" w:qFormat="1"/>
-    <w:lsdException w:name="index 1" w:semiHidden="1" w:unhideWhenUsed="1"/>
-    <w:lsdException w:name="index 2" w:semiHidden="1" w:unhideWhenUsed="1"/>
-    <w:lsdException w:name="index 3" w:semiHidden="1" w:unhideWhenUsed="1"/>
-    <w:lsdException w:name="index 4" w:semiHidden="1" w:unhideWhenUsed="1"/>
-    <w:lsdException w:name="index 5" w:semiHidden="1" w:unhideWhenUsed="1"/>
-    <w:lsdException w:name="index 6" w:semiHidden="1" w:unhideWhenUsed="1"/>
-    <w:lsdException w:name="index 7" w:semiHidden="1" w:unhideWhenUsed="1"/>
-    <w:lsdException w:name="index 8" w:semiHidden="1" w:unhideWhenUsed="1"/>
-    <w:lsdException w:name="index 9" w:semiHidden="1" w:unhideWhenUsed="1"/>
-    <w:lsdException w:name="toc 1" w:semiHidden="1" w:uiPriority="39" w:unhideWhenUsed="1"/>
-    <w:lsdException w:name="toc 2" w:semiHidden="1" w:uiPriority="39" w:unhideWhenUsed="1"/>
-    <w:lsdException w:name="toc 3" w:semiHidden="1" w:uiPriority="39" w:unhideWhenUsed="1"/>
-    <w:lsdException w:name="toc 4" w:semiHidden="1" w:uiPriority="39" w:unhideWhenUsed="1"/>
-    <w:lsdException w:name="toc 5" w:semiHidden="1" w:uiPriority="39" w:unhideWhenUsed="1"/>
-    <w:lsdException w:name="toc 6" w:semiHidden="1" w:uiPriority="39" w:unhideWhenUsed="1"/>
-    <w:lsdException w:name="toc 7" w:semiHidden="1" w:uiPriority="39" w:unhideWhenUsed="1"/>
-    <w:lsdException w:name="toc 8" w:semiHidden="1" w:uiPriority="39" w:unhideWhenUsed="1"/>
-    <w:lsdException w:name="toc 9" w:semiHidden="1" w:uiPriority="39" w:unhideWhenUsed="1"/>
-    <w:lsdException w:name="Normal Indent" w:semiHidden="1" w:unhideWhenUsed="1"/>
-    <w:lsdException w:name="footnote text" w:semiHidden="1" w:unhideWhenUsed="1"/>
-    <w:lsdException w:name="annotation text" w:semiHidden="1" w:unhideWhenUsed="1"/>
-    <w:lsdException w:name="header" w:semiHidden="1" w:unhideWhenUsed="1"/>
-    <w:lsdException w:name="footer" w:semiHidden="1" w:unhideWhenUsed="1"/>
-    <w:lsdException w:name="index heading" w:semiHidden="1" w:unhideWhenUsed="1"/>
-    <w:lsdException w:name="caption" w:semiHidden="1" w:uiPriority="35" w:unhideWhenUsed="1" w:qFormat="1"/>
-    <w:lsdException w:name="table of figures" w:semiHidden="1" w:unhideWhenUsed="1"/>
-    <w:lsdException w:name="envelope address" w:semiHidden="1" w:unhideWhenUsed="1"/>
-    <w:lsdException w:name="envelope return" w:semiHidden="1" w:unhideWhenUsed="1"/>
-    <w:lsdException w:name="footnote reference" w:semiHidden="1" w:unhideWhenUsed="1"/>
-    <w:lsdException w:name="annotation reference" w:semiHidden="1" w:unhideWhenUsed="1"/>
-    <w:lsdException w:name="line number" w:semiHidden="1" w:unhideWhenUsed="1"/>
-    <w:lsdException w:name="page number" w:semiHidden="1" w:unhideWhenUsed="1"/>
-    <w:lsdException w:name="endnote reference" w:semiHidden="1" w:unhideWhenUsed="1"/>
-    <w:lsdException w:name="endnote text" w:semiHidden="1" w:unhideWhenUsed="1"/>
-    <w:lsdException w:name="table of authorities" w:semiHidden="1" w:unhideWhenUsed="1"/>
-    <w:lsdException w:name="macro" w:semiHidden="1" w:unhideWhenUsed="1"/>
-    <w:lsdException w:name="toa heading" w:semiHidden="1" w:unhideWhenUsed="1"/>
-    <w:lsdException w:name="List" w:semiHidden="1" w:unhideWhenUsed="1"/>
-    <w:lsdException w:name="List Bullet" w:semiHidden="1" w:unhideWhenUsed="1"/>
-    <w:lsdException w:name="List Number" w:semiHidden="1" w:unhideWhenUsed="1"/>
-    <w:lsdException w:name="List 2" w:semiHidden="1" w:unhideWhenUsed="1"/>
-    <w:lsdException w:name="List 3" w:semiHidden="1" w:unhideWhenUsed="1"/>
-    <w:lsdException w:name="List 4" w:semiHidden="1" w:unhideWhenUsed="1"/>
-    <w:lsdException w:name="List 5" w:semiHidden="1" w:unhideWhenUsed="1"/>
-    <w:lsdException w:name="List Bullet 2" w:semiHidden="1" w:unhideWhenUsed="1"/>
-    <w:lsdException w:name="List Bullet 3" w:semiHidden="1" w:unhideWhenUsed="1"/>
-    <w:lsdException w:name="List Bullet 4" w:semiHidden="1" w:unhideWhenUsed="1"/>
-    <w:lsdException w:name="List Bullet 5" w:semiHidden="1" w:unhideWhenUsed="1"/>
-    <w:lsdException w:name="List Number 2" w:semiHidden="1" w:unhideWhenUsed="1"/>
-    <w:lsdException w:name="List Number 3" w:semiHidden="1" w:unhideWhenUsed="1"/>
-    <w:lsdException w:name="List Number 4" w:semiHidden="1" w:unhideWhenUsed="1"/>
-    <w:lsdException w:name="List Number 5" w:semiHidden="1" w:unhideWhenUsed="1"/>
-    <w:lsdException w:name="Title" w:uiPriority="10" w:qFormat="1"/>
-    <w:lsdException w:name="Closing" w:semiHidden="1" w:unhideWhenUsed="1"/>
-    <w:lsdException w:name="Signature" w:semiHidden="1" w:unhideWhenUsed="1"/>
-    <w:lsdException w:name="Default Paragraph Font" w:semiHidden="1" w:uiPriority="1" w:unhideWhenUsed="1"/>
-    <w:lsdException w:name="Body Text" w:semiHidden="1" w:unhideWhenUsed="1"/>
-    <w:lsdException w:name="Body Text Indent" w:semiHidden="1" w:unhideWhenUsed="1"/>
-    <w:lsdException w:name="List Continue" w:semiHidden="1" w:unhideWhenUsed="1"/>
-    <w:lsdException w:name="List Continue 2" w:semiHidden="1" w:unhideWhenUsed="1"/>
-    <w:lsdException w:name="List Continue 3" w:semiHidden="1" w:unhideWhenUsed="1"/>
-    <w:lsdException w:name="List Continue 4" w:semiHidden="1" w:unhideWhenUsed="1"/>
-    <w:lsdException w:name="List Continue 5" w:semiHidden="1" w:unhideWhenUsed="1"/>
-    <w:lsdException w:name="Message Header" w:semiHidden="1" w:unhideWhenUsed="1"/>
-    <w:lsdException w:name="Subtitle" w:uiPriority="11" w:qFormat="1"/>
-    <w:lsdException w:name="Salutation" w:semiHidden="1" w:unhideWhenUsed="1"/>
-    <w:lsdException w:name="Date" w:semiHidden="1" w:unhideWhenUsed="1"/>
-    <w:lsdException w:name="Body Text First Indent" w:semiHidden="1" w:unhideWhenUsed="1"/>
-    <w:lsdException w:name="Body Text First Indent 2" w:semiHidden="1" w:unhideWhenUsed="1"/>
-    <w:lsdException w:name="Note Heading" w:semiHidden="1" w:unhideWhenUsed="1"/>
-    <w:lsdException w:name="Body Text 2" w:semiHidden="1" w:unhideWhenUsed="1"/>
-    <w:lsdException w:name="Body Text 3" w:semiHidden="1" w:unhideWhenUsed="1"/>
-    <w:lsdException w:name="Body Text Indent 2" w:semiHidden="1" w:unhideWhenUsed="1"/>
-    <w:lsdException w:name="Body Text Indent 3" w:semiHidden="1" w:unhideWhenUsed="1"/>
-    <w:lsdException w:name="Block Text" w:semiHidden="1" w:unhideWhenUsed="1"/>
-    <w:lsdException w:name="Hyperlink" w:semiHidden="1" w:unhideWhenUsed="1"/>
-    <w:lsdException w:name="FollowedHyperlink" w:semiHidden="1" w:unhideWhenUsed="1"/>
-    <w:lsdException w:name="Strong" w:uiPriority="22" w:qFormat="1"/>
-    <w:lsdException w:name="Emphasis" w:uiPriority="20" w:qFormat="1"/>
-    <w:lsdException w:name="Document Map" w:semiHidden="1" w:unhideWhenUsed="1"/>
-    <w:lsdException w:name="Plain Text" w:semiHidden="1" w:unhideWhenUsed="1"/>
-    <w:lsdException w:name="E-mail Signature" w:semiHidden="1" w:unhideWhenUsed="1"/>
-    <w:lsdException w:name="HTML Top of Form" w:semiHidden="1" w:unhideWhenUsed="1"/>
-    <w:lsdException w:name="HTML Bottom of Form" w:semiHidden="1" w:unhideWhenUsed="1"/>
-    <w:lsdException w:name="Normal (Web)" w:semiHidden="1" w:unhideWhenUsed="1"/>
-    <w:lsdException w:name="HTML Acronym" w:semiHidden="1" w:unhideWhenUsed="1"/>
-    <w:lsdException w:name="HTML Address" w:semiHidden="1" w:unhideWhenUsed="1"/>
-    <w:lsdException w:name="HTML Cite" w:semiHidden="1" w:unhideWhenUsed="1"/>
-    <w:lsdException w:name="HTML Code" w:semiHidden="1" w:unhideWhenUsed="1"/>
-    <w:lsdException w:name="HTML Definition" w:semiHidden="1" w:unhideWhenUsed="1"/>
-    <w:lsdException w:name="HTML Keyboard" w:semiHidden="1" w:unhideWhenUsed="1"/>
-    <w:lsdException w:name="HTML Preformatted" w:semiHidden="1" w:unhideWhenUsed="1"/>
-    <w:lsdException w:name="HTML Sample" w:semiHidden="1" w:unhideWhenUsed="1"/>
-    <w:lsdException w:name="HTML Typewriter" w:semiHidden="1" w:unhideWhenUsed="1"/>
-    <w:lsdException w:name="HTML Variable" w:semiHidden="1" w:unhideWhenUsed="1"/>
-    <w:lsdException w:name="Normal Table" w:semiHidden="1" w:unhideWhenUsed="1"/>
-    <w:lsdException w:name="annotation subject" w:semiHidden="1" w:unhideWhenUsed="1"/>
-    <w:lsdException w:name="No List" w:semiHidden="1" w:unhideWhenUsed="1"/>
-    <w:lsdException w:name="Outline List 1" w:semiHidden="1" w:unhideWhenUsed="1"/>
-    <w:lsdException w:name="Outline List 2" w:semiHidden="1" w:unhideWhenUsed="1"/>
-    <w:lsdException w:name="Outline List 3" w:semiHidden="1" w:unhideWhenUsed="1"/>
-    <w:lsdException w:name="Table Simple 1" w:semiHidden="1" w:unhideWhenUsed="1"/>
-    <w:lsdException w:name="Table Simple 2" w:semiHidden="1" w:unhideWhenUsed="1"/>
-    <w:lsdException w:name="Table Simple 3" w:semiHidden="1" w:unhideWhenUsed="1"/>
-    <w:lsdException w:name="Table Classic 1" w:semiHidden="1" w:unhideWhenUsed="1"/>
-    <w:lsdException w:name="Table Classic 2" w:semiHidden="1" w:unhideWhenUsed="1"/>
-    <w:lsdException w:name="Table Classic 3" w:semiHidden="1" w:unhideWhenUsed="1"/>
-    <w:lsdException w:name="Table Classic 4" w:semiHidden="1" w:unhideWhenUsed="1"/>
-    <w:lsdException w:name="Table Colorful 1" w:semiHidden="1" w:unhideWhenUsed="1"/>
-    <w:lsdException w:name="Table Colorful 2" w:semiHidden="1" w:unhideWhenUsed="1"/>
-    <w:lsdException w:name="Table Colorful 3" w:semiHidden="1" w:unhideWhenUsed="1"/>
-    <w:lsdException w:name="Table Columns 1" w:semiHidden="1" w:unhideWhenUsed="1"/>
-    <w:lsdException w:name="Table Columns 2" w:semiHidden="1" w:unhideWhenUsed="1"/>
-    <w:lsdException w:name="Table Columns 3" w:semiHidden="1" w:unhideWhenUsed="1"/>
-    <w:lsdException w:name="Table Columns 4" w:semiHidden="1" w:unhideWhenUsed="1"/>
-    <w:lsdException w:name="Table Columns 5" w:semiHidden="1" w:unhideWhenUsed="1"/>
-    <w:lsdException w:name="Table Grid 1" w:semiHidden="1" w:unhideWhenUsed="1"/>
-    <w:lsdException w:name="Table Grid 2" w:semiHidden="1" w:unhideWhenUsed="1"/>
-    <w:lsdException w:name="Table Grid 3" w:semiHidden="1" w:unhideWhenUsed="1"/>
-    <w:lsdException w:name="Table Grid 4" w:semiHidden="1" w:unhideWhenUsed="1"/>
-    <w:lsdException w:name="Table Grid 5" w:semiHidden="1" w:unhideWhenUsed="1"/>
-    <w:lsdException w:name="Table Grid 6" w:semiHidden="1" w:unhideWhenUsed="1"/>
-    <w:lsdException w:name="Table Grid 7" w:semiHidden="1" w:unhideWhenUsed="1"/>
-    <w:lsdException w:name="Table Grid 8" w:semiHidden="1" w:unhideWhenUsed="1"/>
-    <w:lsdException w:name="Table List 1" w:semiHidden="1" w:unhideWhenUsed="1"/>
-    <w:lsdException w:name="Table List 2" w:semiHidden="1" w:unhideWhenUsed="1"/>
-    <w:lsdException w:name="Table List 3" w:semiHidden="1" w:unhideWhenUsed="1"/>
-    <w:lsdException w:name="Table List 4" w:semiHidden="1" w:unhideWhenUsed="1"/>
-    <w:lsdException w:name="Table List 5" w:semiHidden="1" w:unhideWhenUsed="1"/>
-    <w:lsdException w:name="Table List 6" w:semiHidden="1" w:unhideWhenUsed="1"/>
-    <w:lsdException w:name="Table List 7" w:semiHidden="1" w:unhideWhenUsed="1"/>
-    <w:lsdException w:name="Table List 8" w:semiHidden="1" w:unhideWhenUsed="1"/>
-    <w:lsdException w:name="Table 3D effects 1" w:semiHidden="1" w:unhideWhenUsed="1"/>
-    <w:lsdException w:name="Table 3D effects 2" w:semiHidden="1" w:unhideWhenUsed="1"/>
-    <w:lsdException w:name="Table 3D effects 3" w:semiHidden="1" w:unhideWhenUsed="1"/>
-    <w:lsdException w:name="Table Contemporary" w:semiHidden="1" w:unhideWhenUsed="1"/>
-    <w:lsdException w:name="Table Elegant" w:semiHidden="1" w:unhideWhenUsed="1"/>
-    <w:lsdException w:name="Table Professional" w:semiHidden="1" w:unhideWhenUsed="1"/>
-    <w:lsdException w:name="Table Subtle 1" w:semiHidden="1" w:unhideWhenUsed="1"/>
-    <w:lsdException w:name="Table Subtle 2" w:semiHidden="1" w:unhideWhenUsed="1"/>
-    <w:lsdException w:name="Table Web 1" w:semiHidden="1" w:unhideWhenUsed="1"/>
-    <w:lsdException w:name="Table Web 2" w:semiHidden="1" w:unhideWhenUsed="1"/>
-    <w:lsdException w:name="Table Web 3" w:semiHidden="1" w:unhideWhenUsed="1"/>
-    <w:lsdException w:name="Balloon Text" w:semiHidden="1" w:unhideWhenUsed="1"/>
-    <w:lsdException w:name="Table Grid" w:uiPriority="59"/>
-    <w:lsdException w:name="Table Theme" w:semiHidden="1" w:unhideWhenUsed="1"/>
-    <w:lsdException w:name="Placeholder Text" w:semiHidden="1"/>
-    <w:lsdException w:name="No Spacing" w:uiPriority="1" w:qFormat="1"/>
-    <w:lsdException w:name="Light Shading" w:uiPriority="60"/>
-    <w:lsdException w:name="Light List" w:uiPriority="61"/>
-    <w:lsdException w:name="Light Grid" w:uiPriority="62"/>
-    <w:lsdException w:name="Medium Shading 1" w:uiPriority="63"/>
-    <w:lsdException w:name="Medium Shading 2" w:uiPriority="64"/>
-    <w:lsdException w:name="Medium List 1" w:uiPriority="65"/>
-    <w:lsdException w:name="Medium List 2" w:uiPriority="66"/>
-    <w:lsdException w:name="Medium Grid 1" w:uiPriority="67"/>
-    <w:lsdException w:name="Medium Grid 2" w:uiPriority="68"/>
-    <w:lsdException w:name="Medium Grid 3" w:uiPriority="69"/>
-    <w:lsdException w:name="Dark List" w:uiPriority="70"/>
-    <w:lsdException w:name="Colorful Shading" w:uiPriority="71"/>
-    <w:lsdException w:name="Colorful List" w:uiPriority="72"/>
-    <w:lsdException w:name="Colorful Grid" w:uiPriority="73"/>
-    <w:lsdException w:name="Light Shading Accent 1" w:uiPriority="60"/>
-    <w:lsdException w:name="Light List Accent 1" w:uiPriority="61"/>
-    <w:lsdException w:name="Light Grid Accent 1" w:uiPriority="62"/>
-    <w:lsdException w:name="Medium Shading 1 Accent 1" w:uiPriority="63"/>
-    <w:lsdException w:name="Medium Shading 2 Accent 1" w:uiPriority="64"/>
-    <w:lsdException w:name="Medium List 1 Accent 1" w:uiPriority="65"/>
-    <w:lsdException w:name="Revision" w:semiHidden="1"/>
-    <w:lsdException w:name="List Paragraph" w:uiPriority="34" w:qFormat="1"/>
-    <w:lsdException w:name="Quote" w:uiPriority="29" w:qFormat="1"/>
-    <w:lsdException w:name="Intense Quote" w:uiPriority="30" w:qFormat="1"/>
-    <w:lsdException w:name="Medium List 2 Accent 1" w:uiPriority="66"/>
-    <w:lsdException w:name="Medium Grid 1 Accent 1" w:uiPriority="67"/>
-    <w:lsdException w:name="Medium Grid 2 Accent 1" w:uiPriority="68"/>
-    <w:lsdException w:name="Medium Grid 3 Accent 1" w:uiPriority="69"/>
-    <w:lsdException w:name="Dark List Accent 1" w:uiPriority="70"/>
-    <w:lsdException w:name="Colorful Shading Accent 1" w:uiPriority="71"/>
-    <w:lsdException w:name="Colorful List Accent 1" w:uiPriority="72"/>
-    <w:lsdException w:name="Colorful Grid Accent 1" w:uiPriority="73"/>
-    <w:lsdException w:name="Light Shading Accent 2" w:uiPriority="60"/>
-    <w:lsdException w:name="Light List Accent 2" w:uiPriority="61"/>
-    <w:lsdException w:name="Light Grid Accent 2" w:uiPriority="62"/>
-    <w:lsdException w:name="Medium Shading 1 Accent 2" w:uiPriority="63"/>
-    <w:lsdException w:name="Medium Shading 2 Accent 2" w:uiPriority="64"/>
-    <w:lsdException w:name="Medium List 1 Accent 2" w:uiPriority="65"/>
-    <w:lsdException w:name="Medium List 2 Accent 2" w:uiPriority="66"/>
-    <w:lsdException w:name="Medium Grid 1 Accent 2" w:uiPriority="67"/>
-    <w:lsdException w:name="Medium Grid 2 Accent 2" w:uiPriority="68"/>
-    <w:lsdException w:name="Medium Grid 3 Accent 2" w:uiPriority="69"/>
-    <w:lsdException w:name="Dark List Accent 2" w:uiPriority="70"/>
-    <w:lsdException w:name="Colorful Shading Accent 2" w:uiPriority="71"/>
-    <w:lsdException w:name="Colorful List Accent 2" w:uiPriority="72"/>
-    <w:lsdException w:name="Colorful Grid Accent 2" w:uiPriority="73"/>
-    <w:lsdException w:name="Light Shading Accent 3" w:uiPriority="60"/>
-    <w:lsdException w:name="Light List Accent 3" w:uiPriority="61"/>
-    <w:lsdException w:name="Light Grid Accent 3" w:uiPriority="62"/>
-    <w:lsdException w:name="Medium Shading 1 Accent 3" w:uiPriority="63"/>
-    <w:lsdException w:name="Medium Shading 2 Accent 3" w:uiPriority="64"/>
-    <w:lsdException w:name="Medium List 1 Accent 3" w:uiPriority="65"/>
-    <w:lsdException w:name="Medium List 2 Accent 3" w:uiPriority="66"/>
-    <w:lsdException w:name="Medium Grid 1 Accent 3" w:uiPriority="67"/>
-    <w:lsdException w:name="Medium Grid 2 Accent 3" w:uiPriority="68"/>
-    <w:lsdException w:name="Medium Grid 3 Accent 3" w:uiPriority="69"/>
-    <w:lsdException w:name="Dark List Accent 3" w:uiPriority="70"/>
-    <w:lsdException w:name="Colorful Shading Accent 3" w:uiPriority="71"/>
-    <w:lsdException w:name="Colorful List Accent 3" w:uiPriority="72"/>
-    <w:lsdException w:name="Colorful Grid Accent 3" w:uiPriority="73"/>
-    <w:lsdException w:name="Light Shading Accent 4" w:uiPriority="60"/>
-    <w:lsdException w:name="Light List Accent 4" w:uiPriority="61"/>
-    <w:lsdException w:name="Light Grid Accent 4" w:uiPriority="62"/>
-    <w:lsdException w:name="Medium Shading 1 Accent 4" w:uiPriority="63"/>
-    <w:lsdException w:name="Medium Shading 2 Accent 4" w:uiPriority="64"/>
-    <w:lsdException w:name="Medium List 1 Accent 4" w:uiPriority="65"/>
-    <w:lsdException w:name="Medium List 2 Accent 4" w:uiPriority="66"/>
-    <w:lsdException w:name="Medium Grid 1 Accent 4" w:uiPriority="67"/>
-    <w:lsdException w:name="Medium Grid 2 Accent 4" w:uiPriority="68"/>
-    <w:lsdException w:name="Medium Grid 3 Accent 4" w:uiPriority="69"/>
-    <w:lsdException w:name="Dark List Accent 4" w:uiPriority="70"/>
-    <w:lsdException w:name="Colorful Shading Accent 4" w:uiPriority="71"/>
-    <w:lsdException w:name="Colorful List Accent 4" w:uiPriority="72"/>
-    <w:lsdException w:name="Colorful Grid Accent 4" w:uiPriority="73"/>
-    <w:lsdException w:name="Light Shading Accent 5" w:uiPriority="60"/>
-    <w:lsdException w:name="Light List Accent 5" w:uiPriority="61"/>
-    <w:lsdException w:name="Light Grid Accent 5" w:uiPriority="62"/>
-    <w:lsdException w:name="Medium Shading 1 Accent 5" w:uiPriority="63"/>
-    <w:lsdException w:name="Medium Shading 2 Accent 5" w:uiPriority="64"/>
-    <w:lsdException w:name="Medium List 1 Accent 5" w:uiPriority="65"/>
-    <w:lsdException w:name="Medium List 2 Accent 5" w:uiPriority="66"/>
-    <w:lsdException w:name="Medium Grid 1 Accent 5" w:uiPriority="67"/>
-    <w:lsdException w:name="Medium Grid 2 Accent 5" w:uiPriority="68"/>
-    <w:lsdException w:name="Medium Grid 3 Accent 5" w:uiPriority="69"/>
-    <w:lsdException w:name="Dark List Accent 5" w:uiPriority="70"/>
-    <w:lsdException w:name="Colorful Shading Accent 5" w:uiPriority="71"/>
-    <w:lsdException w:name="Colorful List Accent 5" w:uiPriority="72"/>
-    <w:lsdException w:name="Colorful Grid Accent 5" w:uiPriority="73"/>
-    <w:lsdException w:name="Light Shading Accent 6" w:uiPriority="60"/>
-    <w:lsdException w:name="Light List Accent 6" w:uiPriority="61"/>
-    <w:lsdException w:name="Light Grid Accent 6" w:uiPriority="62"/>
-    <w:lsdException w:name="Medium Shading 1 Accent 6" w:uiPriority="63"/>
-    <w:lsdException w:name="Medium Shading 2 Accent 6" w:uiPriority="64"/>
-    <w:lsdException w:name="Medium List 1 Accent 6" w:uiPriority="65"/>
-    <w:lsdException w:name="Medium List 2 Accent 6" w:uiPriority="66"/>
-    <w:lsdException w:name="Medium Grid 1 Accent 6" w:uiPriority="67"/>
-    <w:lsdException w:name="Medium Grid 2 Accent 6" w:uiPriority="68"/>
-    <w:lsdException w:name="Medium Grid 3 Accent 6" w:uiPriority="69"/>
-    <w:lsdException w:name="Dark List Accent 6" w:uiPriority="70"/>
-    <w:lsdException w:name="Colorful Shading Accent 6" w:uiPriority="71"/>
-    <w:lsdException w:name="Colorful List Accent 6" w:uiPriority="72"/>
-    <w:lsdException w:name="Colorful Grid Accent 6" w:uiPriority="73"/>
-    <w:lsdException w:name="Subtle Emphasis" w:uiPriority="19" w:qFormat="1"/>
-    <w:lsdException w:name="Intense Emphasis" w:uiPriority="21" w:qFormat="1"/>
-    <w:lsdException w:name="Subtle Reference" w:uiPriority="31" w:qFormat="1"/>
-    <w:lsdException w:name="Intense Reference" w:uiPriority="32" w:qFormat="1"/>
-    <w:lsdException w:name="Book Title" w:uiPriority="33" w:qFormat="1"/>
-    <w:lsdException w:name="Bibliography" w:semiHidden="1" w:uiPriority="37" w:unhideWhenUsed="1"/>
-    <w:lsdException w:name="TOC Heading" w:semiHidden="1" w:uiPriority="39" w:unhideWhenUsed="1" w:qFormat="1"/>
-    <w:lsdException w:name="Plain Table 1" w:uiPriority="41"/>
-    <w:lsdException w:name="Plain Table 2" w:uiPriority="42"/>
-    <w:lsdException w:name="Plain Table 3" w:uiPriority="43"/>
-    <w:lsdException w:name="Plain Table 4" w:uiPriority="44"/>
-    <w:lsdException w:name="Plain Table 5" w:uiPriority="45"/>
-    <w:lsdException w:name="Grid Table Light" w:uiPriority="40"/>
-    <w:lsdException w:name="Grid Table 1 Light" w:uiPriority="46"/>
-    <w:lsdException w:name="Grid Table 2" w:uiPriority="47"/>
-    <w:lsdException w:name="Grid Table 3" w:uiPriority="48"/>
-    <w:lsdException w:name="Grid Table 4" w:uiPriority="49"/>
-    <w:lsdException w:name="Grid Table 5 Dark" w:uiPriority="50"/>
-    <w:lsdException w:name="Grid Table 6 Colorful" w:uiPriority="51"/>
-    <w:lsdException w:name="Grid Table 7 Colorful" w:uiPriority="52"/>
-    <w:lsdException w:name="Grid Table 1 Light Accent 1" w:uiPriority="46"/>
-    <w:lsdException w:name="Grid Table 2 Accent 1" w:uiPriority="47"/>
-    <w:lsdException w:name="Grid Table 3 Accent 1" w:uiPriority="48"/>
-    <w:lsdException w:name="Grid Table 4 Accent 1" w:uiPriority="49"/>
-    <w:lsdException w:name="Grid Table 5 Dark Accent 1" w:uiPriority="50"/>
-    <w:lsdException w:name="Grid Table 6 Colorful Accent 1" w:uiPriority="51"/>
-    <w:lsdException w:name="Grid Table 7 Colorful Accent 1" w:uiPriority="52"/>
-    <w:lsdException w:name="Grid Table 1 Light Accent 2" w:uiPriority="46"/>
-    <w:lsdException w:name="Grid Table 2 Accent 2" w:uiPriority="47"/>
-    <w:lsdException w:name="Grid Table 3 Accent 2" w:uiPriority="48"/>
-    <w:lsdException w:name="Grid Table 4 Accent 2" w:uiPriority="49"/>
-    <w:lsdException w:name="Grid Table 5 Dark Accent 2" w:uiPriority="50"/>
-    <w:lsdException w:name="Grid Table 6 Colorful Accent 2" w:uiPriority="51"/>
-    <w:lsdException w:name="Grid Table 7 Colorful Accent 2" w:uiPriority="52"/>
-    <w:lsdException w:name="Grid Table 1 Light Accent 3" w:uiPriority="46"/>
-    <w:lsdException w:name="Grid Table 2 Accent 3" w:uiPriority="47"/>
-    <w:lsdException w:name="Grid Table 3 Accent 3" w:uiPriority="48"/>
-    <w:lsdException w:name="Grid Table 4 Accent 3" w:uiPriority="49"/>
-    <w:lsdException w:name="Grid Table 5 Dark Accent 3" w:uiPriority="50"/>
-    <w:lsdException w:name="Grid Table 6 Colorful Accent 3" w:uiPriority="51"/>
-    <w:lsdException w:name="Grid Table 7 Colorful Accent 3" w:uiPriority="52"/>
-    <w:lsdException w:name="Grid Table 1 Light Accent 4" w:uiPriority="46"/>
-    <w:lsdException w:name="Grid Table 2 Accent 4" w:uiPriority="47"/>
-    <w:lsdException w:name="Grid Table 3 Accent 4" w:uiPriority="48"/>
-    <w:lsdException w:name="Grid Table 4 Accent 4" w:uiPriority="49"/>
-    <w:lsdException w:name="Grid Table 5 Dark Accent 4" w:uiPriority="50"/>
-    <w:lsdException w:name="Grid Table 6 Colorful Accent 4" w:uiPriority="51"/>
-    <w:lsdException w:name="Grid Table 7 Colorful Accent 4" w:uiPriority="52"/>
-    <w:lsdException w:name="Grid Table 1 Light Accent 5" w:uiPriority="46"/>
-    <w:lsdException w:name="Grid Table 2 Accent 5" w:uiPriority="47"/>
-    <w:lsdException w:name="Grid Table 3 Accent 5" w:uiPriority="48"/>
-    <w:lsdException w:name="Grid Table 4 Accent 5" w:uiPriority="49"/>
-    <w:lsdException w:name="Grid Table 5 Dark Accent 5" w:uiPriority="50"/>
-    <w:lsdException w:name="Grid Table 6 Colorful Accent 5" w:uiPriority="51"/>
-    <w:lsdException w:name="Grid Table 7 Colorful Accent 5" w:uiPriority="52"/>
-    <w:lsdException w:name="Grid Table 1 Light Accent 6" w:uiPriority="46"/>
-    <w:lsdException w:name="Grid Table 2 Accent 6" w:uiPriority="47"/>
-    <w:lsdException w:name="Grid Table 3 Accent 6" w:uiPriority="48"/>
-    <w:lsdException w:name="Grid Table 4 Accent 6" w:uiPriority="49"/>
-    <w:lsdException w:name="Grid Table 5 Dark Accent 6" w:uiPriority="50"/>
-    <w:lsdException w:name="Grid Table 6 Colorful Accent 6" w:uiPriority="51"/>
-    <w:lsdException w:name="Grid Table 7 Colorful Accent 6" w:uiPriority="52"/>
-    <w:lsdException w:name="List Table 1 Light" w:uiPriority="46"/>
-    <w:lsdException w:name="List Table 2" w:uiPriority="47"/>
-    <w:lsdException w:name="List Table 3" w:uiPriority="48"/>
-    <w:lsdException w:name="List Table 4" w:uiPriority="49"/>
-    <w:lsdException w:name="List Table 5 Dark" w:uiPriority="50"/>
-    <w:lsdException w:name="List Table 6 Colorful" w:uiPriority="51"/>
-    <w:lsdException w:name="List Table 7 Colorful" w:uiPriority="52"/>
-    <w:lsdException w:name="List Table 1 Light Accent 1" w:uiPriority="46"/>
-    <w:lsdException w:name="List Table 2 Accent 1" w:uiPriority="47"/>
-    <w:lsdException w:name="List Table 3 Accent 1" w:uiPriority="48"/>
-    <w:lsdException w:name="List Table 4 Accent 1" w:uiPriority="49"/>
-    <w:lsdException w:name="List Table 5 Dark Accent 1" w:uiPriority="50"/>
-    <w:lsdException w:name="List Table 6 Colorful Accent 1" w:uiPriority="51"/>
-    <w:lsdException w:name="List Table 7 Colorful Accent 1" w:uiPriority="52"/>
-    <w:lsdException w:name="List Table 1 Light Accent 2" w:uiPriority="46"/>
-    <w:lsdException w:name="List Table 2 Accent 2" w:uiPriority="47"/>
-    <w:lsdException w:name="List Table 3 Accent 2" w:uiPriority="48"/>
-    <w:lsdException w:name="List Table 4 Accent 2" w:uiPriority="49"/>
-    <w:lsdException w:name="List Table 5 Dark Accent 2" w:uiPriority="50"/>
-    <w:lsdException w:name="List Table 6 Colorful Accent 2" w:uiPriority="51"/>
-    <w:lsdException w:name="List Table 7 Colorful Accent 2" w:uiPriority="52"/>
-    <w:lsdException w:name="List Table 1 Light Accent 3" w:uiPriority="46"/>
-    <w:lsdException w:name="List Table 2 Accent 3" w:uiPriority="47"/>
-    <w:lsdException w:name="List Table 3 Accent 3" w:uiPriority="48"/>
-    <w:lsdException w:name="List Table 4 Accent 3" w:uiPriority="49"/>
-    <w:lsdException w:name="List Table 5 Dark Accent 3" w:uiPriority="50"/>
-    <w:lsdException w:name="List Table 6 Colorful Accent 3" w:uiPriority="51"/>
-    <w:lsdException w:name="List Table 7 Colorful Accent 3" w:uiPriority="52"/>
-    <w:lsdException w:name="List Table 1 Light Accent 4" w:uiPriority="46"/>
-    <w:lsdException w:name="List Table 2 Accent 4" w:uiPriority="47"/>
-    <w:lsdException w:name="List Table 3 Accent 4" w:uiPriority="48"/>
-    <w:lsdException w:name="List Table 4 Accent 4" w:uiPriority="49"/>
-    <w:lsdException w:name="List Table 5 Dark Accent 4" w:uiPriority="50"/>
-    <w:lsdException w:name="List Table 6 Colorful Accent 4" w:uiPriority="51"/>
-    <w:lsdException w:name="List Table 7 Colorful Accent 4" w:uiPriority="52"/>
-    <w:lsdException w:name="List Table 1 Light Accent 5" w:uiPriority="46"/>
-    <w:lsdException w:name="List Table 2 Accent 5" w:uiPriority="47"/>
-    <w:lsdException w:name="List Table 3 Accent 5" w:uiPriority="48"/>
-    <w:lsdException w:name="List Table 4 Accent 5" w:uiPriority="49"/>
-    <w:lsdException w:name="List Table 5 Dark Accent 5" w:uiPriority="50"/>
-    <w:lsdException w:name="List Table 6 Colorful Accent 5" w:uiPriority="51"/>
-    <w:lsdException w:name="List Table 7 Colorful Accent 5" w:uiPriority="52"/>
-    <w:lsdException w:name="List Table 1 Light Accent 6" w:uiPriority="46"/>
-    <w:lsdException w:name="List Table 2 Accent 6" w:uiPriority="47"/>
-    <w:lsdException w:name="List Table 3 Accent 6" w:uiPriority="48"/>
-    <w:lsdException w:name="List Table 4 Accent 6" w:uiPriority="49"/>
-    <w:lsdException w:name="List Table 5 Dark Accent 6" w:uiPriority="50"/>
-    <w:lsdException w:name="List Table 6 Colorful Accent 6" w:uiPriority="51"/>
-    <w:lsdException w:name="List Table 7 Colorful Accent 6" w:uiPriority="52"/>
-    <w:lsdException w:name="Mention" w:semiHidden="1" w:unhideWhenUsed="1"/>
-    <w:lsdException w:name="Smart Hyperlink" w:semiHidden="1" w:unhideWhenUsed="1"/>
-    <w:lsdException w:name="Hashtag" w:semiHidden="1" w:unhideWhenUsed="1"/>
-    <w:lsdException w:name="Unresolved Mention" w:semiHidden="1" w:unhideWhenUsed="1"/>
-    <w:lsdException w:name="Smart Link" w:semiHidden="1" w:unhideWhenUsed="1"/>
-    <w:lsdException w:name="Smart Link Error" w:semiHidden="1" w:unhideWhenUsed="1"/>
+  <w:latentStyles w:defLockedState="0" w:defUIPriority="99" w:defSemiHidden="1" w:defUnhideWhenUsed="1" w:defQFormat="0" w:count="267">
+    <w:lsdException w:name="Normal" w:semiHidden="0" w:uiPriority="0" w:unhideWhenUsed="0" w:qFormat="1"/>
+    <w:lsdException w:name="heading 1" w:semiHidden="0" w:uiPriority="9" w:unhideWhenUsed="0" w:qFormat="1"/>
+    <w:lsdException w:name="heading 2" w:uiPriority="9" w:qFormat="1"/>
+    <w:lsdException w:name="heading 3" w:uiPriority="9" w:qFormat="1"/>
+    <w:lsdException w:name="heading 4" w:uiPriority="9" w:qFormat="1"/>
+    <w:lsdException w:name="heading 5" w:uiPriority="9" w:qFormat="1"/>
+    <w:lsdException w:name="heading 6" w:uiPriority="9" w:qFormat="1"/>
+    <w:lsdException w:name="heading 7" w:uiPriority="9" w:qFormat="1"/>
+    <w:lsdException w:name="heading 8" w:uiPriority="9" w:qFormat="1"/>
+    <w:lsdException w:name="heading 9" w:uiPriority="9" w:qFormat="1"/>
+    <w:lsdException w:name="toc 1" w:uiPriority="39"/>
+    <w:lsdException w:name="toc 2" w:uiPriority="39"/>
+    <w:lsdException w:name="toc 3" w:uiPriority="39"/>
+    <w:lsdException w:name="toc 4" w:uiPriority="39"/>
+    <w:lsdException w:name="toc 5" w:uiPriority="39"/>
+    <w:lsdException w:name="toc 6" w:uiPriority="39"/>
+    <w:lsdException w:name="toc 7" w:uiPriority="39"/>
+    <w:lsdException w:name="toc 8" w:uiPriority="39"/>
+    <w:lsdException w:name="toc 9" w:uiPriority="39"/>
+    <w:lsdException w:name="caption" w:uiPriority="35" w:qFormat="1"/>
+    <w:lsdException w:name="Title" w:semiHidden="0" w:uiPriority="10" w:unhideWhenUsed="0" w:qFormat="1"/>
+    <w:lsdException w:name="Default Paragraph Font" w:uiPriority="1"/>
+    <w:lsdException w:name="Subtitle" w:semiHidden="0" w:uiPriority="11" w:unhideWhenUsed="0" w:qFormat="1"/>
+    <w:lsdException w:name="Strong" w:semiHidden="0" w:uiPriority="22" w:unhideWhenUsed="0" w:qFormat="1"/>
+    <w:lsdException w:name="Emphasis" w:semiHidden="0" w:uiPriority="20" w:unhideWhenUsed="0" w:qFormat="1"/>
+    <w:lsdException w:name="Table Grid" w:semiHidden="0" w:uiPriority="59" w:unhideWhenUsed="0"/>
+    <w:lsdException w:name="Placeholder Text" w:unhideWhenUsed="0"/>
+    <w:lsdException w:name="No Spacing" w:semiHidden="0" w:uiPriority="1" w:unhideWhenUsed="0" w:qFormat="1"/>
+    <w:lsdException w:name="Light Shading" w:semiHidden="0" w:uiPriority="60" w:unhideWhenUsed="0"/>
+    <w:lsdException w:name="Light List" w:semiHidden="0" w:uiPriority="61" w:unhideWhenUsed="0"/>
+    <w:lsdException w:name="Light Grid" w:semiHidden="0" w:uiPriority="62" w:unhideWhenUsed="0"/>
+    <w:lsdException w:name="Medium Shading 1" w:semiHidden="0" w:uiPriority="63" w:unhideWhenUsed="0"/>
+    <w:lsdException w:name="Medium Shading 2" w:semiHidden="0" w:uiPriority="64" w:unhideWhenUsed="0"/>
+    <w:lsdException w:name="Medium List 1" w:semiHidden="0" w:uiPriority="65" w:unhideWhenUsed="0"/>
+    <w:lsdException w:name="Medium List 2" w:semiHidden="0" w:uiPriority="66" w:unhideWhenUsed="0"/>
+    <w:lsdException w:name="Medium Grid 1" w:semiHidden="0" w:uiPriority="67" w:unhideWhenUsed="0"/>
+    <w:lsdException w:name="Medium Grid 2" w:semiHidden="0" w:uiPriority="68" w:unhideWhenUsed="0"/>
+    <w:lsdException w:name="Medium Grid 3" w:semiHidden="0" w:uiPriority="69" w:unhideWhenUsed="0"/>
+    <w:lsdException w:name="Dark List" w:semiHidden="0" w:uiPriority="70" w:unhideWhenUsed="0"/>
+    <w:lsdException w:name="Colorful Shading" w:semiHidden="0" w:uiPriority="71" w:unhideWhenUsed="0"/>
+    <w:lsdException w:name="Colorful List" w:semiHidden="0" w:uiPriority="72" w:unhideWhenUsed="0"/>
+    <w:lsdException w:name="Colorful Grid" w:semiHidden="0" w:uiPriority="73" w:unhideWhenUsed="0"/>
+    <w:lsdException w:name="Light Shading Accent 1" w:semiHidden="0" w:uiPriority="60" w:unhideWhenUsed="0"/>
+    <w:lsdException w:name="Light List Accent 1" w:semiHidden="0" w:uiPriority="61" w:unhideWhenUsed="0"/>
+    <w:lsdException w:name="Light Grid Accent 1" w:semiHidden="0" w:uiPriority="62" w:unhideWhenUsed="0"/>
+    <w:lsdException w:name="Medium Shading 1 Accent 1" w:semiHidden="0" w:uiPriority="63" w:unhideWhenUsed="0"/>
+    <w:lsdException w:name="Medium Shading 2 Accent 1" w:semiHidden="0" w:uiPriority="64" w:unhideWhenUsed="0"/>
+    <w:lsdException w:name="Medium List 1 Accent 1" w:semiHidden="0" w:uiPriority="65" w:unhideWhenUsed="0"/>
+    <w:lsdException w:name="Revision" w:unhideWhenUsed="0"/>
+    <w:lsdException w:name="List Paragraph" w:semiHidden="0" w:uiPriority="34" w:unhideWhenUsed="0" w:qFormat="1"/>
+    <w:lsdException w:name="Quote" w:semiHidden="0" w:uiPriority="29" w:unhideWhenUsed="0" w:qFormat="1"/>
+    <w:lsdException w:name="Intense Quote" w:semiHidden="0" w:uiPriority="30" w:unhideWhenUsed="0" w:qFormat="1"/>
+    <w:lsdException w:name="Medium List 2 Accent 1" w:semiHidden="0" w:uiPriority="66" w:unhideWhenUsed="0"/>
+    <w:lsdException w:name="Medium Grid 1 Accent 1" w:semiHidden="0" w:uiPriority="67" w:unhideWhenUsed="0"/>
+    <w:lsdException w:name="Medium Grid 2 Accent 1" w:semiHidden="0" w:uiPriority="68" w:unhideWhenUsed="0"/>
+    <w:lsdException w:name="Medium Grid 3 Accent 1" w:semiHidden="0" w:uiPriority="69" w:unhideWhenUsed="0"/>
+    <w:lsdException w:name="Dark List Accent 1" w:semiHidden="0" w:uiPriority="70" w:unhideWhenUsed="0"/>
+    <w:lsdException w:name="Colorful Shading Accent 1" w:semiHidden="0" w:uiPriority="71" w:unhideWhenUsed="0"/>
+    <w:lsdException w:name="Colorful List Accent 1" w:semiHidden="0" w:uiPriority="72" w:unhideWhenUsed="0"/>
+    <w:lsdException w:name="Colorful Grid Accent 1" w:semiHidden="0" w:uiPriority="73" w:unhideWhenUsed="0"/>
+    <w:lsdException w:name="Light Shading Accent 2" w:semiHidden="0" w:uiPriority="60" w:unhideWhenUsed="0"/>
+    <w:lsdException w:name="Light List Accent 2" w:semiHidden="0" w:uiPriority="61" w:unhideWhenUsed="0"/>
+    <w:lsdException w:name="Light Grid Accent 2" w:semiHidden="0" w:uiPriority="62" w:unhideWhenUsed="0"/>
+    <w:lsdException w:name="Medium Shading 1 Accent 2" w:semiHidden="0" w:uiPriority="63" w:unhideWhenUsed="0"/>
+    <w:lsdException w:name="Medium Shading 2 Accent 2" w:semiHidden="0" w:uiPriority="64" w:unhideWhenUsed="0"/>
+    <w:lsdException w:name="Medium List 1 Accent 2" w:semiHidden="0" w:uiPriority="65" w:unhideWhenUsed="0"/>
+    <w:lsdException w:name="Medium List 2 Accent 2" w:semiHidden="0" w:uiPriority="66" w:unhideWhenUsed="0"/>
+    <w:lsdException w:name="Medium Grid 1 Accent 2" w:semiHidden="0" w:uiPriority="67" w:unhideWhenUsed="0"/>
+    <w:lsdException w:name="Medium Grid 2 Accent 2" w:semiHidden="0" w:uiPriority="68" w:unhideWhenUsed="0"/>
+    <w:lsdException w:name="Medium Grid 3 Accent 2" w:semiHidden="0" w:uiPriority="69" w:unhideWhenUsed="0"/>
+    <w:lsdException w:name="Dark List Accent 2" w:semiHidden="0" w:uiPriority="70" w:unhideWhenUsed="0"/>
+    <w:lsdException w:name="Colorful Shading Accent 2" w:semiHidden="0" w:uiPriority="71" w:unhideWhenUsed="0"/>
+    <w:lsdException w:name="Colorful List Accent 2" w:semiHidden="0" w:uiPriority="72" w:unhideWhenUsed="0"/>
+    <w:lsdException w:name="Colorful Grid Accent 2" w:semiHidden="0" w:uiPriority="73" w:unhideWhenUsed="0"/>
+    <w:lsdException w:name="Light Shading Accent 3" w:semiHidden="0" w:uiPriority="60" w:unhideWhenUsed="0"/>
+    <w:lsdException w:name="Light List Accent 3" w:semiHidden="0" w:uiPriority="61" w:unhideWhenUsed="0"/>
+    <w:lsdException w:name="Light Grid Accent 3" w:semiHidden="0" w:uiPriority="62" w:unhideWhenUsed="0"/>
+    <w:lsdException w:name="Medium Shading 1 Accent 3" w:semiHidden="0" w:uiPriority="63" w:unhideWhenUsed="0"/>
+    <w:lsdException w:name="Medium Shading 2 Accent 3" w:semiHidden="0" w:uiPriority="64" w:unhideWhenUsed="0"/>
+    <w:lsdException w:name="Medium List 1 Accent 3" w:semiHidden="0" w:uiPriority="65" w:unhideWhenUsed="0"/>
+    <w:lsdException w:name="Medium List 2 Accent 3" w:semiHidden="0" w:uiPriority="66" w:unhideWhenUsed="0"/>
+    <w:lsdException w:name="Medium Grid 1 Accent 3" w:semiHidden="0" w:uiPriority="67" w:unhideWhenUsed="0"/>
+    <w:lsdException w:name="Medium Grid 2 Accent 3" w:semiHidden="0" w:uiPriority="68" w:unhideWhenUsed="0"/>
+    <w:lsdException w:name="Medium Grid 3 Accent 3" w:semiHidden="0" w:uiPriority="69" w:unhideWhenUsed="0"/>
+    <w:lsdException w:name="Dark List Accent 3" w:semiHidden="0" w:uiPriority="70" w:unhideWhenUsed="0"/>
+    <w:lsdException w:name="Colorful Shading Accent 3" w:semiHidden="0" w:uiPriority="71" w:unhideWhenUsed="0"/>
+    <w:lsdException w:name="Colorful List Accent 3" w:semiHidden="0" w:uiPriority="72" w:unhideWhenUsed="0"/>
+    <w:lsdException w:name="Colorful Grid Accent 3" w:semiHidden="0" w:uiPriority="73" w:unhideWhenUsed="0"/>
+    <w:lsdException w:name="Light Shading Accent 4" w:semiHidden="0" w:uiPriority="60" w:unhideWhenUsed="0"/>
+    <w:lsdException w:name="Light List Accent 4" w:semiHidden="0" w:uiPriority="61" w:unhideWhenUsed="0"/>
+    <w:lsdException w:name="Light Grid Accent 4" w:semiHidden="0" w:uiPriority="62" w:unhideWhenUsed="0"/>
+    <w:lsdException w:name="Medium Shading 1 Accent 4" w:semiHidden="0" w:uiPriority="63" w:unhideWhenUsed="0"/>
+    <w:lsdException w:name="Medium Shading 2 Accent 4" w:semiHidden="0" w:uiPriority="64" w:unhideWhenUsed="0"/>
+    <w:lsdException w:name="Medium List 1 Accent 4" w:semiHidden="0" w:uiPriority="65" w:unhideWhenUsed="0"/>
+    <w:lsdException w:name="Medium List 2 Accent 4" w:semiHidden="0" w:uiPriority="66" w:unhideWhenUsed="0"/>
+    <w:lsdException w:name="Medium Grid 1 Accent 4" w:semiHidden="0" w:uiPriority="67" w:unhideWhenUsed="0"/>
+    <w:lsdException w:name="Medium Grid 2 Accent 4" w:semiHidden="0" w:uiPriority="68" w:unhideWhenUsed="0"/>
+    <w:lsdException w:name="Medium Grid 3 Accent 4" w:semiHidden="0" w:uiPriority="69" w:unhideWhenUsed="0"/>
+    <w:lsdException w:name="Dark List Accent 4" w:semiHidden="0" w:uiPriority="70" w:unhideWhenUsed="0"/>
+    <w:lsdException w:name="Colorful Shading Accent 4" w:semiHidden="0" w:uiPriority="71" w:unhideWhenUsed="0"/>
+    <w:lsdException w:name="Colorful List Accent 4" w:semiHidden="0" w:uiPriority="72" w:unhideWhenUsed="0"/>
+    <w:lsdException w:name="Colorful Grid Accent 4" w:semiHidden="0" w:uiPriority="73" w:unhideWhenUsed="0"/>
+    <w:lsdException w:name="Light Shading Accent 5" w:semiHidden="0" w:uiPriority="60" w:unhideWhenUsed="0"/>
+    <w:lsdException w:name="Light List Accent 5" w:semiHidden="0" w:uiPriority="61" w:unhideWhenUsed="0"/>
+    <w:lsdException w:name="Light Grid Accent 5" w:semiHidden="0" w:uiPriority="62" w:unhideWhenUsed="0"/>
+    <w:lsdException w:name="Medium Shading 1 Accent 5" w:semiHidden="0" w:uiPriority="63" w:unhideWhenUsed="0"/>
+    <w:lsdException w:name="Medium Shading 2 Accent 5" w:semiHidden="0" w:uiPriority="64" w:unhideWhenUsed="0"/>
+    <w:lsdException w:name="Medium List 1 Accent 5" w:semiHidden="0" w:uiPriority="65" w:unhideWhenUsed="0"/>
+    <w:lsdException w:name="Medium List 2 Accent 5" w:semiHidden="0" w:uiPriority="66" w:unhideWhenUsed="0"/>
+    <w:lsdException w:name="Medium Grid 1 Accent 5" w:semiHidden="0" w:uiPriority="67" w:unhideWhenUsed="0"/>
+    <w:lsdException w:name="Medium Grid 2 Accent 5" w:semiHidden="0" w:uiPriority="68" w:unhideWhenUsed="0"/>
+    <w:lsdException w:name="Medium Grid 3 Accent 5" w:semiHidden="0" w:uiPriority="69" w:unhideWhenUsed="0"/>
+    <w:lsdException w:name="Dark List Accent 5" w:semiHidden="0" w:uiPriority="70" w:unhideWhenUsed="0"/>
+    <w:lsdException w:name="Colorful Shading Accent 5" w:semiHidden="0" w:uiPriority="71" w:unhideWhenUsed="0"/>
+    <w:lsdException w:name="Colorful List Accent 5" w:semiHidden="0" w:uiPriority="72" w:unhideWhenUsed="0"/>
+    <w:lsdException w:name="Colorful Grid Accent 5" w:semiHidden="0" w:uiPriority="73" w:unhideWhenUsed="0"/>
+    <w:lsdException w:name="Light Shading Accent 6" w:semiHidden="0" w:uiPriority="60" w:unhideWhenUsed="0"/>
+    <w:lsdException w:name="Light List Accent 6" w:semiHidden="0" w:uiPriority="61" w:unhideWhenUsed="0"/>
+    <w:lsdException w:name="Light Grid Accent 6" w:semiHidden="0" w:uiPriority="62" w:unhideWhenUsed="0"/>
+    <w:lsdException w:name="Medium Shading 1 Accent 6" w:semiHidden="0" w:uiPriority="63" w:unhideWhenUsed="0"/>
+    <w:lsdException w:name="Medium Shading 2 Accent 6" w:semiHidden="0" w:uiPriority="64" w:unhideWhenUsed="0"/>
+    <w:lsdException w:name="Medium List 1 Accent 6" w:semiHidden="0" w:uiPriority="65" w:unhideWhenUsed="0"/>
+    <w:lsdException w:name="Medium List 2 Accent 6" w:semiHidden="0" w:uiPriority="66" w:unhideWhenUsed="0"/>
+    <w:lsdException w:name="Medium Grid 1 Accent 6" w:semiHidden="0" w:uiPriority="67" w:unhideWhenUsed="0"/>
+    <w:lsdException w:name="Medium Grid 2 Accent 6" w:semiHidden="0" w:uiPriority="68" w:unhideWhenUsed="0"/>
+    <w:lsdException w:name="Medium Grid 3 Accent 6" w:semiHidden="0" w:uiPriority="69" w:unhideWhenUsed="0"/>
+    <w:lsdException w:name="Dark List Accent 6" w:semiHidden="0" w:uiPriority="70" w:unhideWhenUsed="0"/>
+    <w:lsdException w:name="Colorful Shading Accent 6" w:semiHidden="0" w:uiPriority="71" w:unhideWhenUsed="0"/>
+    <w:lsdException w:name="Colorful List Accent 6" w:semiHidden="0" w:uiPriority="72" w:unhideWhenUsed="0"/>
+    <w:lsdException w:name="Colorful Grid Accent 6" w:semiHidden="0" w:uiPriority="73" w:unhideWhenUsed="0"/>
+    <w:lsdException w:name="Subtle Emphasis" w:semiHidden="0" w:uiPriority="19" w:unhideWhenUsed="0" w:qFormat="1"/>
+    <w:lsdException w:name="Intense Emphasis" w:semiHidden="0" w:uiPriority="21" w:unhideWhenUsed="0" w:qFormat="1"/>
+    <w:lsdException w:name="Subtle Reference" w:semiHidden="0" w:uiPriority="31" w:unhideWhenUsed="0" w:qFormat="1"/>
+    <w:lsdException w:name="Intense Reference" w:semiHidden="0" w:uiPriority="32" w:unhideWhenUsed="0" w:qFormat="1"/>
+    <w:lsdException w:name="Book Title" w:semiHidden="0" w:uiPriority="33" w:unhideWhenUsed="0" w:qFormat="1"/>
+    <w:lsdException w:name="Bibliography" w:uiPriority="37"/>
+    <w:lsdException w:name="TOC Heading" w:uiPriority="39" w:qFormat="1"/>
   </w:latentStyles>
   <w:style w:type="paragraph" w:default="1" w:styleId="Normal">
     <w:name w:val="Normal"/>
@@ -5877,6 +5632,7 @@
     <w:uiPriority w:val="99"/>
     <w:semiHidden/>
     <w:unhideWhenUsed/>
+    <w:qFormat/>
     <w:tblPr>
       <w:tblInd w:w="0" w:type="dxa"/>
       <w:tblCellMar>
@@ -5904,6 +5660,7 @@
     <w:tblPr>
       <w:tblStyleRowBandSize w:val="1"/>
       <w:tblStyleColBandSize w:val="1"/>
+      <w:tblInd w:w="0" w:type="dxa"/>
       <w:tblBorders>
         <w:top w:val="single" w:sz="4" w:space="0" w:color="95B3D7"/>
         <w:left w:val="single" w:sz="4" w:space="0" w:color="95B3D7"/>
@@ -5912,6 +5669,12 @@
         <w:insideH w:val="single" w:sz="4" w:space="0" w:color="95B3D7"/>
         <w:insideV w:val="single" w:sz="4" w:space="0" w:color="95B3D7"/>
       </w:tblBorders>
+      <w:tblCellMar>
+        <w:top w:w="0" w:type="dxa"/>
+        <w:left w:w="108" w:type="dxa"/>
+        <w:bottom w:w="0" w:type="dxa"/>
+        <w:right w:w="108" w:type="dxa"/>
+      </w:tblCellMar>
     </w:tblPr>
     <w:tblStylePr w:type="firstRow">
       <w:rPr>
@@ -6102,6 +5865,7 @@
       <w:spacing w:after="0" w:line="240" w:lineRule="auto"/>
     </w:pPr>
     <w:tblPr>
+      <w:tblInd w:w="0" w:type="dxa"/>
       <w:tblBorders>
         <w:top w:val="single" w:sz="4" w:space="0" w:color="auto"/>
         <w:left w:val="single" w:sz="4" w:space="0" w:color="auto"/>
@@ -6110,6 +5874,12 @@
         <w:insideH w:val="single" w:sz="4" w:space="0" w:color="auto"/>
         <w:insideV w:val="single" w:sz="4" w:space="0" w:color="auto"/>
       </w:tblBorders>
+      <w:tblCellMar>
+        <w:top w:w="0" w:type="dxa"/>
+        <w:left w:w="108" w:type="dxa"/>
+        <w:bottom w:w="0" w:type="dxa"/>
+        <w:right w:w="108" w:type="dxa"/>
+      </w:tblCellMar>
     </w:tblPr>
   </w:style>
   <w:style w:type="character" w:customStyle="1" w:styleId="Heading3Char">
@@ -6150,12 +5920,19 @@
     <w:tblPr>
       <w:tblStyleRowBandSize w:val="1"/>
       <w:tblStyleColBandSize w:val="1"/>
+      <w:tblInd w:w="0" w:type="dxa"/>
       <w:tblBorders>
         <w:top w:val="single" w:sz="8" w:space="0" w:color="000000" w:themeColor="text1"/>
         <w:left w:val="single" w:sz="8" w:space="0" w:color="000000" w:themeColor="text1"/>
         <w:bottom w:val="single" w:sz="8" w:space="0" w:color="000000" w:themeColor="text1"/>
         <w:right w:val="single" w:sz="8" w:space="0" w:color="000000" w:themeColor="text1"/>
       </w:tblBorders>
+      <w:tblCellMar>
+        <w:top w:w="0" w:type="dxa"/>
+        <w:left w:w="108" w:type="dxa"/>
+        <w:bottom w:w="0" w:type="dxa"/>
+        <w:right w:w="108" w:type="dxa"/>
+      </w:tblCellMar>
     </w:tblPr>
     <w:tblStylePr w:type="firstRow">
       <w:pPr>
@@ -6235,12 +6012,19 @@
     <w:tblPr>
       <w:tblStyleRowBandSize w:val="1"/>
       <w:tblStyleColBandSize w:val="1"/>
+      <w:tblInd w:w="0" w:type="dxa"/>
       <w:tblBorders>
         <w:top w:val="single" w:sz="8" w:space="0" w:color="F79646" w:themeColor="accent6"/>
         <w:left w:val="single" w:sz="8" w:space="0" w:color="F79646" w:themeColor="accent6"/>
         <w:bottom w:val="single" w:sz="8" w:space="0" w:color="F79646" w:themeColor="accent6"/>
         <w:right w:val="single" w:sz="8" w:space="0" w:color="F79646" w:themeColor="accent6"/>
       </w:tblBorders>
+      <w:tblCellMar>
+        <w:top w:w="0" w:type="dxa"/>
+        <w:left w:w="108" w:type="dxa"/>
+        <w:bottom w:w="0" w:type="dxa"/>
+        <w:right w:w="108" w:type="dxa"/>
+      </w:tblCellMar>
     </w:tblPr>
     <w:tblStylePr w:type="firstRow">
       <w:pPr>
@@ -6323,10 +6107,17 @@
     <w:tblPr>
       <w:tblStyleRowBandSize w:val="1"/>
       <w:tblStyleColBandSize w:val="1"/>
+      <w:tblInd w:w="0" w:type="dxa"/>
       <w:tblBorders>
         <w:top w:val="single" w:sz="8" w:space="0" w:color="000000" w:themeColor="text1"/>
         <w:bottom w:val="single" w:sz="8" w:space="0" w:color="000000" w:themeColor="text1"/>
       </w:tblBorders>
+      <w:tblCellMar>
+        <w:top w:w="0" w:type="dxa"/>
+        <w:left w:w="108" w:type="dxa"/>
+        <w:bottom w:w="0" w:type="dxa"/>
+        <w:right w:w="108" w:type="dxa"/>
+      </w:tblCellMar>
     </w:tblPr>
     <w:tblStylePr w:type="firstRow">
       <w:rPr>
@@ -6386,7 +6177,7 @@
       </w:tcPr>
     </w:tblStylePr>
   </w:style>
-  <w:style w:type="character" w:styleId="UnresolvedMention">
+  <w:style w:type="character" w:customStyle="1" w:styleId="UnresolvedMention">
     <w:name w:val="Unresolved Mention"/>
     <w:basedOn w:val="DefaultParagraphFont"/>
     <w:uiPriority w:val="99"/>

</xml_diff>